<commit_message>
Deploying to gh-pages from @ wonchan-choi/wonchan-choi.github.io@f485bbf10c6cd7a1216380b38ac92be91a4c4796 🚀
</commit_message>
<xml_diff>
--- a/assets/pdf/Choi-CV.docx
+++ b/assets/pdf/Choi-CV.docx
@@ -1479,20 +1479,11 @@
               </w:rPr>
               <w:t xml:space="preserve">The Electronic Library. </w:t>
             </w:r>
-            <w:hyperlink r:id="rId9" w:history="1">
-              <w:r>
-                <w:rPr>
-                  <w:rStyle w:val="Hyperlink"/>
-                  <w:bCs/>
-                </w:rPr>
-                <w:t>https://doi.org/10.1108/EL-05-2025-0188</w:t>
-              </w:r>
-            </w:hyperlink>
-            <w:r>
-              <w:rPr>
-                <w:bCs/>
-              </w:rPr>
-              <w:t xml:space="preserve"> </w:t>
+            <w:r>
+              <w:rPr>
+                <w:bCs/>
+              </w:rPr>
+              <w:t>https://doi.org/10.1108/EL-05-2025-0188</w:t>
             </w:r>
           </w:p>
         </w:tc>
@@ -1560,7 +1551,6 @@
               <w:rPr>
                 <w:bCs/>
               </w:rPr>
-              <w:lastRenderedPageBreak/>
               <w:t>[J</w:t>
             </w:r>
             <w:r>
@@ -1617,7 +1607,14 @@
               <w:rPr>
                 <w:bCs/>
               </w:rPr>
-              <w:t>Investigating the interactions between individuals with disabilities and information retrieval systems: A review of help-seeking situations, search tactics, and design recommendations</w:t>
+              <w:t xml:space="preserve">Investigating the interactions between </w:t>
+            </w:r>
+            <w:r>
+              <w:rPr>
+                <w:bCs/>
+              </w:rPr>
+              <w:lastRenderedPageBreak/>
+              <w:t>individuals with disabilities and information retrieval systems: A review of help-seeking situations, search tactics, and design recommendations</w:t>
             </w:r>
             <w:r>
               <w:rPr>
@@ -1641,20 +1638,11 @@
               </w:rPr>
               <w:t xml:space="preserve">. </w:t>
             </w:r>
-            <w:hyperlink r:id="rId10" w:history="1">
-              <w:r>
-                <w:rPr>
-                  <w:rStyle w:val="Hyperlink"/>
-                  <w:bCs/>
-                </w:rPr>
-                <w:t>https://doi.org/10.1002/asi.24997</w:t>
-              </w:r>
-            </w:hyperlink>
-            <w:r>
-              <w:rPr>
-                <w:bCs/>
-              </w:rPr>
-              <w:t xml:space="preserve"> </w:t>
+            <w:r>
+              <w:rPr>
+                <w:bCs/>
+              </w:rPr>
+              <w:t>https://doi.org/10.1002/asi.24997</w:t>
             </w:r>
           </w:p>
         </w:tc>
@@ -1828,20 +1816,11 @@
               </w:rPr>
               <w:t xml:space="preserve">(6), 867–883. </w:t>
             </w:r>
-            <w:hyperlink r:id="rId11" w:history="1">
-              <w:r>
-                <w:rPr>
-                  <w:rStyle w:val="Hyperlink"/>
-                  <w:bCs/>
-                </w:rPr>
-                <w:t>https://doi.org/10.1002/asi.24978</w:t>
-              </w:r>
-            </w:hyperlink>
-            <w:r>
-              <w:rPr>
-                <w:bCs/>
-              </w:rPr>
-              <w:t xml:space="preserve">   </w:t>
+            <w:r>
+              <w:rPr>
+                <w:bCs/>
+              </w:rPr>
+              <w:t>https://doi.org/10.1002/asi.24978</w:t>
             </w:r>
           </w:p>
           <w:p>
@@ -2020,20 +1999,11 @@
               </w:rPr>
               <w:t xml:space="preserve">(8), 205. </w:t>
             </w:r>
-            <w:hyperlink r:id="rId12" w:history="1">
-              <w:r>
-                <w:rPr>
-                  <w:rStyle w:val="Hyperlink"/>
-                  <w:bCs/>
-                </w:rPr>
-                <w:t>https://doi.org/10.3390/jimaging10080205</w:t>
-              </w:r>
-            </w:hyperlink>
-            <w:r>
-              <w:rPr>
-                <w:bCs/>
-              </w:rPr>
-              <w:t xml:space="preserve"> </w:t>
+            <w:r>
+              <w:rPr>
+                <w:bCs/>
+              </w:rPr>
+              <w:t>https://doi.org/10.3390/jimaging10080205</w:t>
             </w:r>
           </w:p>
         </w:tc>
@@ -2179,20 +2149,11 @@
               </w:rPr>
               <w:t xml:space="preserve">(9), 5306. </w:t>
             </w:r>
-            <w:hyperlink r:id="rId13" w:history="1">
-              <w:r>
-                <w:rPr>
-                  <w:rStyle w:val="Hyperlink"/>
-                  <w:bCs/>
-                </w:rPr>
-                <w:t>https://doi.org/10.3390/app13095306</w:t>
-              </w:r>
-            </w:hyperlink>
-            <w:r>
-              <w:rPr>
-                <w:bCs/>
-              </w:rPr>
-              <w:t xml:space="preserve"> </w:t>
+            <w:r>
+              <w:rPr>
+                <w:bCs/>
+              </w:rPr>
+              <w:t>https://doi.org/10.3390/app13095306</w:t>
             </w:r>
           </w:p>
         </w:tc>
@@ -2346,20 +2307,11 @@
               </w:rPr>
               <w:t xml:space="preserve">(3), 103321. </w:t>
             </w:r>
-            <w:hyperlink r:id="rId14" w:history="1">
-              <w:r>
-                <w:rPr>
-                  <w:rStyle w:val="Hyperlink"/>
-                  <w:bCs/>
-                </w:rPr>
-                <w:t>https://doi.org/10.1016/j.ipm.2023.103321</w:t>
-              </w:r>
-            </w:hyperlink>
-            <w:r>
-              <w:rPr>
-                <w:bCs/>
-              </w:rPr>
-              <w:t xml:space="preserve"> </w:t>
+            <w:r>
+              <w:rPr>
+                <w:bCs/>
+              </w:rPr>
+              <w:t>https://doi.org/10.1016/j.ipm.2023.103321</w:t>
             </w:r>
           </w:p>
         </w:tc>
@@ -2499,20 +2451,11 @@
               </w:rPr>
               <w:t xml:space="preserve">(3), 119–138. </w:t>
             </w:r>
-            <w:hyperlink r:id="rId15" w:history="1">
-              <w:r>
-                <w:rPr>
-                  <w:rStyle w:val="Hyperlink"/>
-                  <w:bCs/>
-                </w:rPr>
-                <w:t>https://doi.org/10.20879/acr.2022.19.3.119</w:t>
-              </w:r>
-            </w:hyperlink>
-            <w:r>
-              <w:rPr>
-                <w:bCs/>
-              </w:rPr>
-              <w:t xml:space="preserve"> </w:t>
+            <w:r>
+              <w:rPr>
+                <w:bCs/>
+              </w:rPr>
+              <w:t>https://doi.org/10.20879/acr.2022.19.3.119</w:t>
             </w:r>
           </w:p>
         </w:tc>
@@ -2674,20 +2617,11 @@
               </w:rPr>
               <w:t xml:space="preserve"> </w:t>
             </w:r>
-            <w:hyperlink r:id="rId16" w:history="1">
-              <w:r>
-                <w:rPr>
-                  <w:rStyle w:val="Hyperlink"/>
-                  <w:bCs/>
-                </w:rPr>
-                <w:t>https://doi.org/10.4017/gt.2022.21.1.798.12</w:t>
-              </w:r>
-            </w:hyperlink>
-            <w:r>
-              <w:rPr>
-                <w:bCs/>
-              </w:rPr>
-              <w:t xml:space="preserve"> </w:t>
+            <w:r>
+              <w:rPr>
+                <w:bCs/>
+              </w:rPr>
+              <w:t>https://doi.org/10.4017/gt.2022.21.1.798.12</w:t>
             </w:r>
           </w:p>
         </w:tc>
@@ -2961,22 +2895,25 @@
               <w:rPr>
                 <w:bCs/>
               </w:rPr>
-              <w:t xml:space="preserve">1557-1567. </w:t>
-            </w:r>
-            <w:hyperlink r:id="rId17" w:history="1">
-              <w:r>
-                <w:rPr>
-                  <w:rStyle w:val="Hyperlink"/>
-                  <w:bCs/>
-                </w:rPr>
-                <w:t>https://doi.org/10.1177/07334648221075620</w:t>
-              </w:r>
-            </w:hyperlink>
-            <w:r>
-              <w:rPr>
-                <w:bCs/>
-              </w:rPr>
-              <w:t xml:space="preserve"> </w:t>
+              <w:t>1557</w:t>
+            </w:r>
+            <w:r>
+              <w:rPr>
+                <w:bCs/>
+              </w:rPr>
+              <w:t>–</w:t>
+            </w:r>
+            <w:r>
+              <w:rPr>
+                <w:bCs/>
+              </w:rPr>
+              <w:t xml:space="preserve">1567. </w:t>
+            </w:r>
+            <w:r>
+              <w:rPr>
+                <w:bCs/>
+              </w:rPr>
+              <w:t>https://doi.org/10.1177/07334648221075620</w:t>
             </w:r>
           </w:p>
         </w:tc>
@@ -3142,20 +3079,11 @@
               </w:rPr>
               <w:t xml:space="preserve">. </w:t>
             </w:r>
-            <w:hyperlink r:id="rId18" w:history="1">
-              <w:r>
-                <w:rPr>
-                  <w:rStyle w:val="Hyperlink"/>
-                  <w:bCs/>
-                </w:rPr>
-                <w:t>https://doi.org/10.1002/asi.24556</w:t>
-              </w:r>
-            </w:hyperlink>
-            <w:r>
-              <w:rPr>
-                <w:bCs/>
-              </w:rPr>
-              <w:t xml:space="preserve"> </w:t>
+            <w:r>
+              <w:rPr>
+                <w:bCs/>
+              </w:rPr>
+              <w:t>https://doi.org/10.1002/asi.24556</w:t>
             </w:r>
           </w:p>
         </w:tc>
@@ -3301,20 +3229,11 @@
               </w:rPr>
               <w:t xml:space="preserve">, 104598. </w:t>
             </w:r>
-            <w:hyperlink r:id="rId19" w:history="1">
-              <w:r>
-                <w:rPr>
-                  <w:rStyle w:val="Hyperlink"/>
-                  <w:bCs/>
-                </w:rPr>
-                <w:t>https://doi.org/10.1016/j.ijmedinf.2021.104598</w:t>
-              </w:r>
-            </w:hyperlink>
-            <w:r>
-              <w:rPr>
-                <w:bCs/>
-              </w:rPr>
-              <w:t xml:space="preserve"> </w:t>
+            <w:r>
+              <w:rPr>
+                <w:bCs/>
+              </w:rPr>
+              <w:t>https://doi.org/10.1016/j.ijmedinf.2021.104598</w:t>
             </w:r>
           </w:p>
         </w:tc>
@@ -3454,20 +3373,11 @@
               </w:rPr>
               <w:t xml:space="preserve">(6), 939–945. </w:t>
             </w:r>
-            <w:hyperlink r:id="rId20" w:history="1">
-              <w:r>
-                <w:rPr>
-                  <w:rStyle w:val="Hyperlink"/>
-                  <w:bCs/>
-                </w:rPr>
-                <w:t>https://doi.org/10.1093/jamia/ocaa029</w:t>
-              </w:r>
-            </w:hyperlink>
-            <w:r>
-              <w:rPr>
-                <w:bCs/>
-              </w:rPr>
-              <w:t xml:space="preserve"> </w:t>
+            <w:r>
+              <w:rPr>
+                <w:bCs/>
+              </w:rPr>
+              <w:t>https://doi.org/10.1093/jamia/ocaa029</w:t>
             </w:r>
           </w:p>
         </w:tc>
@@ -3605,17 +3515,26 @@
               <w:rPr>
                 <w:bCs/>
               </w:rPr>
-              <w:t xml:space="preserve">(11), 1295-1307. </w:t>
-            </w:r>
-            <w:hyperlink r:id="rId21" w:history="1">
-              <w:r>
-                <w:rPr>
-                  <w:rStyle w:val="Hyperlink"/>
-                  <w:bCs/>
-                </w:rPr>
-                <w:t>https://doi.org/doi:10.1002/asi.24341</w:t>
-              </w:r>
-            </w:hyperlink>
+              <w:t>(11), 1295</w:t>
+            </w:r>
+            <w:r>
+              <w:rPr>
+                <w:bCs/>
+              </w:rPr>
+              <w:t>–</w:t>
+            </w:r>
+            <w:r>
+              <w:rPr>
+                <w:bCs/>
+              </w:rPr>
+              <w:t xml:space="preserve">1307. </w:t>
+            </w:r>
+            <w:r>
+              <w:rPr>
+                <w:bCs/>
+              </w:rPr>
+              <w:t>https://doi.org/doi:10.1002/asi.24341</w:t>
+            </w:r>
             <w:r>
               <w:rPr>
                 <w:bCs/>
@@ -3759,22 +3678,18 @@
               </w:rPr>
               <w:t xml:space="preserve">(4), 100983. </w:t>
             </w:r>
-            <w:hyperlink r:id="rId22" w:history="1">
-              <w:r>
-                <w:rPr>
-                  <w:rStyle w:val="Hyperlink"/>
-                  <w:bCs/>
-                </w:rPr>
-                <w:t>https://doi.org/</w:t>
-              </w:r>
-              <w:r>
-                <w:rPr>
-                  <w:rStyle w:val="Hyperlink"/>
-                  <w:iCs/>
-                </w:rPr>
-                <w:t>doi:10.1016/j.lisr.2019.100983</w:t>
-              </w:r>
-            </w:hyperlink>
+            <w:r>
+              <w:rPr>
+                <w:bCs/>
+              </w:rPr>
+              <w:t>https://doi.org/</w:t>
+            </w:r>
+            <w:r>
+              <w:rPr>
+                <w:iCs/>
+              </w:rPr>
+              <w:t>doi:10.1016/j.lisr.2019.100983</w:t>
+            </w:r>
             <w:r>
               <w:rPr>
                 <w:iCs/>
@@ -3915,21 +3830,15 @@
             <w:r>
               <w:t xml:space="preserve">(3), 984–1003. </w:t>
             </w:r>
-            <w:hyperlink r:id="rId23" w:history="1">
-              <w:r>
-                <w:rPr>
-                  <w:rStyle w:val="Hyperlink"/>
-                  <w:bCs/>
-                </w:rPr>
-                <w:t>https://doi.org/</w:t>
-              </w:r>
-              <w:r>
-                <w:rPr>
-                  <w:rStyle w:val="Hyperlink"/>
-                </w:rPr>
-                <w:t>doi:10.1177/1460458217735676</w:t>
-              </w:r>
-            </w:hyperlink>
+            <w:r>
+              <w:rPr>
+                <w:bCs/>
+              </w:rPr>
+              <w:t>https://doi.org/</w:t>
+            </w:r>
+            <w:r>
+              <w:t>doi:10.1177/1460458217735676</w:t>
+            </w:r>
             <w:r>
               <w:t xml:space="preserve"> </w:t>
             </w:r>
@@ -4071,21 +3980,15 @@
             <w:r>
               <w:t xml:space="preserve">(2). </w:t>
             </w:r>
-            <w:hyperlink r:id="rId24" w:history="1">
-              <w:r>
-                <w:rPr>
-                  <w:rStyle w:val="Hyperlink"/>
-                  <w:bCs/>
-                </w:rPr>
-                <w:t>https://doi.org/</w:t>
-              </w:r>
-              <w:r>
-                <w:rPr>
-                  <w:rStyle w:val="Hyperlink"/>
-                </w:rPr>
-                <w:t>doi:10.13063/2327-9214.1284</w:t>
-              </w:r>
-            </w:hyperlink>
+            <w:r>
+              <w:rPr>
+                <w:bCs/>
+              </w:rPr>
+              <w:t>https://doi.org/</w:t>
+            </w:r>
+            <w:r>
+              <w:t>doi:10.13063/2327-9214.1284</w:t>
+            </w:r>
             <w:r>
               <w:t xml:space="preserve"> </w:t>
             </w:r>
@@ -4163,6 +4066,7 @@
               <w:rPr>
                 <w:bCs/>
               </w:rPr>
+              <w:lastRenderedPageBreak/>
               <w:t>[J</w:t>
             </w:r>
             <w:r>
@@ -4215,21 +4119,15 @@
             <w:r>
               <w:t xml:space="preserve">(2), 67–81. </w:t>
             </w:r>
-            <w:hyperlink r:id="rId25" w:history="1">
-              <w:r>
-                <w:rPr>
-                  <w:rStyle w:val="Hyperlink"/>
-                  <w:bCs/>
-                </w:rPr>
-                <w:t>https://doi.org/</w:t>
-              </w:r>
-              <w:r>
-                <w:rPr>
-                  <w:rStyle w:val="Hyperlink"/>
-                </w:rPr>
-                <w:t>doi:10.22452/mjlis.vol21no2.5</w:t>
-              </w:r>
-            </w:hyperlink>
+            <w:r>
+              <w:rPr>
+                <w:bCs/>
+              </w:rPr>
+              <w:t>https://doi.org/</w:t>
+            </w:r>
+            <w:r>
+              <w:t>doi:10.22452/mjlis.vol21no2.5</w:t>
+            </w:r>
             <w:r>
               <w:t xml:space="preserve"> </w:t>
             </w:r>
@@ -4362,21 +4260,15 @@
             <w:r>
               <w:t xml:space="preserve">(4), 241–264. </w:t>
             </w:r>
-            <w:hyperlink r:id="rId26" w:history="1">
-              <w:r>
-                <w:rPr>
-                  <w:rStyle w:val="Hyperlink"/>
-                  <w:bCs/>
-                </w:rPr>
-                <w:t>https://doi.org/</w:t>
-              </w:r>
-              <w:r>
-                <w:rPr>
-                  <w:rStyle w:val="Hyperlink"/>
-                </w:rPr>
-                <w:t>doi:10.4275/KSLIS.2015.49.4.241</w:t>
-              </w:r>
-            </w:hyperlink>
+            <w:r>
+              <w:rPr>
+                <w:bCs/>
+              </w:rPr>
+              <w:t>https://doi.org/</w:t>
+            </w:r>
+            <w:r>
+              <w:t>doi:10.4275/KSLIS.2015.49.4.241</w:t>
+            </w:r>
             <w:r>
               <w:t xml:space="preserve"> </w:t>
             </w:r>
@@ -4511,21 +4403,15 @@
             <w:r>
               <w:t xml:space="preserve">(3), 201–208. </w:t>
             </w:r>
-            <w:hyperlink r:id="rId27" w:history="1">
-              <w:r>
-                <w:rPr>
-                  <w:rStyle w:val="Hyperlink"/>
-                  <w:bCs/>
-                </w:rPr>
-                <w:t>https://doi.org/</w:t>
-              </w:r>
-              <w:r>
-                <w:rPr>
-                  <w:rStyle w:val="Hyperlink"/>
-                </w:rPr>
-                <w:t>doi:10.1016/j.lisr.2015.04.007</w:t>
-              </w:r>
-            </w:hyperlink>
+            <w:r>
+              <w:rPr>
+                <w:bCs/>
+              </w:rPr>
+              <w:t>https://doi.org/</w:t>
+            </w:r>
+            <w:r>
+              <w:t>doi:10.1016/j.lisr.2015.04.007</w:t>
+            </w:r>
             <w:r>
               <w:t xml:space="preserve"> </w:t>
             </w:r>
@@ -4666,21 +4552,15 @@
             <w:r>
               <w:t xml:space="preserve">(12), 2399–2414. </w:t>
             </w:r>
-            <w:hyperlink r:id="rId28" w:history="1">
-              <w:r>
-                <w:rPr>
-                  <w:rStyle w:val="Hyperlink"/>
-                  <w:bCs/>
-                </w:rPr>
-                <w:t>https://doi.org/</w:t>
-              </w:r>
-              <w:r>
-                <w:rPr>
-                  <w:rStyle w:val="Hyperlink"/>
-                </w:rPr>
-                <w:t>doi:10.1002/asi.23543</w:t>
-              </w:r>
-            </w:hyperlink>
+            <w:r>
+              <w:rPr>
+                <w:bCs/>
+              </w:rPr>
+              <w:t>https://doi.org/</w:t>
+            </w:r>
+            <w:r>
+              <w:t>doi:10.1002/asi.23543</w:t>
+            </w:r>
             <w:r>
               <w:t xml:space="preserve"> </w:t>
             </w:r>
@@ -4812,15 +4692,12 @@
             <w:r>
               <w:t xml:space="preserve">(4), 165–184. </w:t>
             </w:r>
-            <w:hyperlink r:id="rId29" w:history="1">
-              <w:r>
-                <w:rPr>
-                  <w:rStyle w:val="Hyperlink"/>
-                  <w:bCs/>
-                </w:rPr>
-                <w:t>https://doi.org/10.3743/KOSIM.2008.25.4.165</w:t>
-              </w:r>
-            </w:hyperlink>
+            <w:r>
+              <w:rPr>
+                <w:bCs/>
+              </w:rPr>
+              <w:t>https://doi.org/10.3743/KOSIM.2008.25.4.165</w:t>
+            </w:r>
             <w:r>
               <w:rPr>
                 <w:bCs/>
@@ -4944,21 +4821,15 @@
             <w:r>
               <w:t xml:space="preserve">(4), 201–221. </w:t>
             </w:r>
-            <w:hyperlink r:id="rId30" w:history="1">
-              <w:r>
-                <w:rPr>
-                  <w:rStyle w:val="Hyperlink"/>
-                  <w:bCs/>
-                </w:rPr>
-                <w:t>https://doi.org/</w:t>
-              </w:r>
-              <w:r>
-                <w:rPr>
-                  <w:rStyle w:val="Hyperlink"/>
-                </w:rPr>
-                <w:t>doi:10.4275/KSLIS.2008.42.4.201</w:t>
-              </w:r>
-            </w:hyperlink>
+            <w:r>
+              <w:rPr>
+                <w:bCs/>
+              </w:rPr>
+              <w:t>https://doi.org/</w:t>
+            </w:r>
+            <w:r>
+              <w:t>doi:10.4275/KSLIS.2008.42.4.201</w:t>
+            </w:r>
             <w:r>
               <w:t xml:space="preserve"> </w:t>
             </w:r>
@@ -5312,7 +5183,6 @@
           </w:tcPr>
           <w:p>
             <w:pPr>
-              <w:jc w:val="left"/>
               <w:rPr>
                 <w:b/>
                 <w:bCs/>
@@ -5416,14 +5286,9 @@
             <w:r>
               <w:t xml:space="preserve">(1), 1399–1401. </w:t>
             </w:r>
-            <w:hyperlink r:id="rId31" w:history="1">
-              <w:r>
-                <w:rPr>
-                  <w:rStyle w:val="Hyperlink"/>
-                </w:rPr>
-                <w:t>https://doi.org/10.1002/pra2.1416</w:t>
-              </w:r>
-            </w:hyperlink>
+            <w:r>
+              <w:t>https://doi.org/10.1002/pra2.1416</w:t>
+            </w:r>
             <w:r>
               <w:t xml:space="preserve"> </w:t>
             </w:r>
@@ -5618,14 +5483,9 @@
             <w:r>
               <w:t xml:space="preserve">(1), 1396–1398. </w:t>
             </w:r>
-            <w:hyperlink r:id="rId32" w:history="1">
-              <w:r>
-                <w:rPr>
-                  <w:rStyle w:val="Hyperlink"/>
-                </w:rPr>
-                <w:t>https://doi.org/10.1002/pra2.1415</w:t>
-              </w:r>
-            </w:hyperlink>
+            <w:r>
+              <w:t>https://doi.org/10.1002/pra2.1415</w:t>
+            </w:r>
             <w:r>
               <w:t xml:space="preserve"> </w:t>
             </w:r>
@@ -5791,14 +5651,9 @@
             <w:r>
               <w:t xml:space="preserve">(1), 1315–1319. </w:t>
             </w:r>
-            <w:hyperlink r:id="rId33" w:history="1">
-              <w:r>
-                <w:rPr>
-                  <w:rStyle w:val="Hyperlink"/>
-                </w:rPr>
-                <w:t>https://doi.org/10.1002/pra2.1390</w:t>
-              </w:r>
-            </w:hyperlink>
+            <w:r>
+              <w:t>https://doi.org/10.1002/pra2.1390</w:t>
+            </w:r>
             <w:r>
               <w:t xml:space="preserve"> </w:t>
             </w:r>
@@ -5916,14 +5771,9 @@
             <w:r>
               <w:t xml:space="preserve">(1), 874–876. </w:t>
             </w:r>
-            <w:hyperlink r:id="rId34" w:history="1">
-              <w:r>
-                <w:rPr>
-                  <w:rStyle w:val="Hyperlink"/>
-                </w:rPr>
-                <w:t>https://doi.org/10.1002/pra2.1125</w:t>
-              </w:r>
-            </w:hyperlink>
+            <w:r>
+              <w:t>https://doi.org/10.1002/pra2.1125</w:t>
+            </w:r>
             <w:r>
               <w:t xml:space="preserve"> </w:t>
             </w:r>
@@ -6074,14 +5924,9 @@
             <w:r>
               <w:t xml:space="preserve">. </w:t>
             </w:r>
-            <w:hyperlink r:id="rId35" w:history="1">
-              <w:r>
-                <w:rPr>
-                  <w:rStyle w:val="Hyperlink"/>
-                </w:rPr>
-                <w:t>https://doi.org/10.1002/pra2.1116</w:t>
-              </w:r>
-            </w:hyperlink>
+            <w:r>
+              <w:t>https://doi.org/10.1002/pra2.1116</w:t>
+            </w:r>
             <w:r>
               <w:t xml:space="preserve"> </w:t>
             </w:r>
@@ -6205,14 +6050,9 @@
             <w:r>
               <w:t xml:space="preserve">(1), 929–931. </w:t>
             </w:r>
-            <w:hyperlink r:id="rId36" w:history="1">
-              <w:r>
-                <w:rPr>
-                  <w:rStyle w:val="Hyperlink"/>
-                </w:rPr>
-                <w:t>https://doi.org/10.1002/pra2.901</w:t>
-              </w:r>
-            </w:hyperlink>
+            <w:r>
+              <w:t>https://doi.org/10.1002/pra2.901</w:t>
+            </w:r>
             <w:r>
               <w:t xml:space="preserve"> </w:t>
             </w:r>
@@ -6293,7 +6133,6 @@
               </w:rPr>
             </w:pPr>
             <w:r>
-              <w:lastRenderedPageBreak/>
               <w:t>[C1</w:t>
             </w:r>
             <w:r>
@@ -6342,19 +6181,22 @@
                 <w:i/>
                 <w:iCs/>
               </w:rPr>
-              <w:t>Proceedings of the Association for Information Science &amp; Technology, 60</w:t>
+              <w:t xml:space="preserve">Proceedings of the Association for Information </w:t>
+            </w:r>
+            <w:r>
+              <w:rPr>
+                <w:i/>
+                <w:iCs/>
+              </w:rPr>
+              <w:lastRenderedPageBreak/>
+              <w:t>Science &amp; Technology, 60</w:t>
             </w:r>
             <w:r>
               <w:t xml:space="preserve">(1), 543–546. </w:t>
             </w:r>
-            <w:hyperlink r:id="rId37" w:history="1">
-              <w:r>
-                <w:rPr>
-                  <w:rStyle w:val="Hyperlink"/>
-                </w:rPr>
-                <w:t>https://doi.org/10.1002/pra2.823</w:t>
-              </w:r>
-            </w:hyperlink>
+            <w:r>
+              <w:t>https://doi.org/10.1002/pra2.823</w:t>
+            </w:r>
             <w:r>
               <w:t xml:space="preserve"> </w:t>
             </w:r>
@@ -6503,14 +6345,9 @@
               </w:rPr>
               <w:t xml:space="preserve">. </w:t>
             </w:r>
-            <w:hyperlink r:id="rId38" w:history="1">
-              <w:r>
-                <w:rPr>
-                  <w:rStyle w:val="Hyperlink"/>
-                </w:rPr>
-                <w:t>https://www.ideals.illinois.edu/items/126389</w:t>
-              </w:r>
-            </w:hyperlink>
+            <w:r>
+              <w:t>https://www.ideals.illinois.edu/items/126389</w:t>
+            </w:r>
             <w:r>
               <w:t xml:space="preserve"> </w:t>
             </w:r>
@@ -6612,14 +6449,9 @@
             <w:r>
               <w:t xml:space="preserve">. </w:t>
             </w:r>
-            <w:hyperlink r:id="rId39" w:history="1">
-              <w:r>
-                <w:rPr>
-                  <w:rStyle w:val="Hyperlink"/>
-                </w:rPr>
-                <w:t>http://hdl.handle.net/2142/113733</w:t>
-              </w:r>
-            </w:hyperlink>
+            <w:r>
+              <w:t>http://hdl.handle.net/2142/113733</w:t>
+            </w:r>
             <w:r>
               <w:t xml:space="preserve"> </w:t>
             </w:r>
@@ -6759,14 +6591,9 @@
             <w:r>
               <w:t xml:space="preserve">(1), e357. </w:t>
             </w:r>
-            <w:hyperlink r:id="rId40" w:history="1">
-              <w:r>
-                <w:rPr>
-                  <w:rStyle w:val="Hyperlink"/>
-                </w:rPr>
-                <w:t>https://doi.org/10.1002/pra2.357</w:t>
-              </w:r>
-            </w:hyperlink>
+            <w:r>
+              <w:t>https://doi.org/10.1002/pra2.357</w:t>
+            </w:r>
             <w:r>
               <w:t xml:space="preserve"> </w:t>
             </w:r>
@@ -6908,21 +6735,15 @@
             <w:r>
               <w:t xml:space="preserve">(1), 627–628. </w:t>
             </w:r>
-            <w:hyperlink r:id="rId41" w:history="1">
-              <w:r>
-                <w:rPr>
-                  <w:rStyle w:val="Hyperlink"/>
-                  <w:bCs/>
-                </w:rPr>
-                <w:t>https://doi.org/</w:t>
-              </w:r>
-              <w:r>
-                <w:rPr>
-                  <w:rStyle w:val="Hyperlink"/>
-                </w:rPr>
-                <w:t>doi:10.1002/pra2.112</w:t>
-              </w:r>
-            </w:hyperlink>
+            <w:r>
+              <w:rPr>
+                <w:bCs/>
+              </w:rPr>
+              <w:t>https://doi.org/</w:t>
+            </w:r>
+            <w:r>
+              <w:t>doi:10.1002/pra2.112</w:t>
+            </w:r>
             <w:r>
               <w:t xml:space="preserve"> </w:t>
             </w:r>
@@ -7063,7 +6884,7 @@
             <w:r>
               <w:t xml:space="preserve">(1), 790–791. </w:t>
             </w:r>
-            <w:hyperlink r:id="rId42" w:history="1">
+            <w:hyperlink r:id="rId9" w:history="1">
               <w:r>
                 <w:rPr>
                   <w:rStyle w:val="Hyperlink"/>
@@ -7216,28 +7037,21 @@
               </w:rPr>
               <w:t xml:space="preserve"> </w:t>
             </w:r>
-            <w:hyperlink r:id="rId43" w:history="1">
-              <w:r>
-                <w:rPr>
-                  <w:rStyle w:val="Hyperlink"/>
-                  <w:bCs/>
-                </w:rPr>
-                <w:t>https://doi.org/doi:</w:t>
-              </w:r>
-              <w:r>
-                <w:rPr>
-                  <w:rStyle w:val="Hyperlink"/>
-                </w:rPr>
-                <w:t xml:space="preserve"> </w:t>
-              </w:r>
-              <w:r>
-                <w:rPr>
-                  <w:rStyle w:val="Hyperlink"/>
-                  <w:bCs/>
-                </w:rPr>
-                <w:t>10.24251/HICSS.2017.460</w:t>
-              </w:r>
-            </w:hyperlink>
+            <w:r>
+              <w:rPr>
+                <w:bCs/>
+              </w:rPr>
+              <w:t>https://doi.org/doi:</w:t>
+            </w:r>
+            <w:r>
+              <w:t xml:space="preserve"> </w:t>
+            </w:r>
+            <w:r>
+              <w:rPr>
+                <w:bCs/>
+              </w:rPr>
+              <w:t>10.24251/HICSS.2017.460</w:t>
+            </w:r>
             <w:r>
               <w:rPr>
                 <w:bCs/>
@@ -7410,15 +7224,12 @@
               </w:rPr>
               <w:t xml:space="preserve">. </w:t>
             </w:r>
-            <w:hyperlink r:id="rId44" w:history="1">
-              <w:r>
-                <w:rPr>
-                  <w:rStyle w:val="Hyperlink"/>
-                  <w:bCs/>
-                </w:rPr>
-                <w:t>http://hdl.handle.net/2142/73738</w:t>
-              </w:r>
-            </w:hyperlink>
+            <w:r>
+              <w:rPr>
+                <w:bCs/>
+              </w:rPr>
+              <w:t>http://hdl.handle.net/2142/73738</w:t>
+            </w:r>
             <w:r>
               <w:rPr>
                 <w:bCs/>
@@ -7564,21 +7375,15 @@
             <w:r>
               <w:t xml:space="preserve">(1), 790–791. </w:t>
             </w:r>
-            <w:hyperlink r:id="rId45" w:history="1">
-              <w:r>
-                <w:rPr>
-                  <w:rStyle w:val="Hyperlink"/>
-                  <w:bCs/>
-                </w:rPr>
-                <w:t>https://doi.org/</w:t>
-              </w:r>
-              <w:r>
-                <w:rPr>
-                  <w:rStyle w:val="Hyperlink"/>
-                </w:rPr>
-                <w:t>doi:10.1002/meet.2014.14505101115</w:t>
-              </w:r>
-            </w:hyperlink>
+            <w:r>
+              <w:rPr>
+                <w:bCs/>
+              </w:rPr>
+              <w:t>https://doi.org/</w:t>
+            </w:r>
+            <w:r>
+              <w:t>doi:10.1002/meet.2014.14505101115</w:t>
+            </w:r>
             <w:r>
               <w:t xml:space="preserve"> </w:t>
             </w:r>
@@ -7732,15 +7537,12 @@
               </w:rPr>
               <w:t xml:space="preserve">1028–1031. </w:t>
             </w:r>
-            <w:hyperlink r:id="rId46" w:history="1">
-              <w:r>
-                <w:rPr>
-                  <w:rStyle w:val="Hyperlink"/>
-                  <w:bCs/>
-                </w:rPr>
-                <w:t>http://hdl.handle.net/2142/47341</w:t>
-              </w:r>
-            </w:hyperlink>
+            <w:r>
+              <w:rPr>
+                <w:bCs/>
+              </w:rPr>
+              <w:t>http://hdl.handle.net/2142/47341</w:t>
+            </w:r>
             <w:r>
               <w:rPr>
                 <w:bCs/>
@@ -7890,15 +7692,12 @@
               </w:rPr>
               <w:t xml:space="preserve">(1). </w:t>
             </w:r>
-            <w:hyperlink r:id="rId47" w:history="1">
-              <w:r>
-                <w:rPr>
-                  <w:rStyle w:val="Hyperlink"/>
-                  <w:bCs/>
-                </w:rPr>
-                <w:t>https://doi.org/doi:10.1002/meet.14505001147</w:t>
-              </w:r>
-            </w:hyperlink>
+            <w:r>
+              <w:rPr>
+                <w:bCs/>
+              </w:rPr>
+              <w:t>https://doi.org/doi:10.1002/meet.14505001147</w:t>
+            </w:r>
             <w:r>
               <w:rPr>
                 <w:bCs/>
@@ -8033,15 +7832,12 @@
               </w:rPr>
               <w:t xml:space="preserve">(1). </w:t>
             </w:r>
-            <w:hyperlink r:id="rId48" w:history="1">
-              <w:r>
-                <w:rPr>
-                  <w:rStyle w:val="Hyperlink"/>
-                  <w:bCs/>
-                </w:rPr>
-                <w:t>https://doi.org/doi:10.1002/meet.14505001148</w:t>
-              </w:r>
-            </w:hyperlink>
+            <w:r>
+              <w:rPr>
+                <w:bCs/>
+              </w:rPr>
+              <w:t>https://doi.org/doi:10.1002/meet.14505001148</w:t>
+            </w:r>
             <w:r>
               <w:rPr>
                 <w:bCs/>
@@ -8186,26 +7982,14 @@
             <w:r>
               <w:t xml:space="preserve">(1). </w:t>
             </w:r>
-            <w:hyperlink r:id="rId49" w:history="1">
-              <w:r>
-                <w:rPr>
-                  <w:rStyle w:val="Hyperlink"/>
-                  <w:bCs/>
-                </w:rPr>
-                <w:t>https://doi.org/</w:t>
-              </w:r>
-              <w:r>
-                <w:rPr>
-                  <w:rStyle w:val="Hyperlink"/>
-                </w:rPr>
-                <w:t>doi:10.1002/meet.14505001138</w:t>
-              </w:r>
-            </w:hyperlink>
-            <w:r>
-              <w:t xml:space="preserve"> </w:t>
-            </w:r>
-            <w:r>
-              <w:t xml:space="preserve"> </w:t>
+            <w:r>
+              <w:rPr>
+                <w:bCs/>
+              </w:rPr>
+              <w:t>https://doi.org/</w:t>
+            </w:r>
+            <w:r>
+              <w:t>doi:10.1002/meet.14505001138</w:t>
             </w:r>
           </w:p>
         </w:tc>
@@ -8331,15 +8115,12 @@
             <w:r>
               <w:t xml:space="preserve">(1). </w:t>
             </w:r>
-            <w:hyperlink r:id="rId50" w:history="1">
-              <w:r>
-                <w:rPr>
-                  <w:rStyle w:val="Hyperlink"/>
-                  <w:bCs/>
-                </w:rPr>
-                <w:t>https://doi.org/10.1002/meet.14505001150</w:t>
-              </w:r>
-            </w:hyperlink>
+            <w:r>
+              <w:rPr>
+                <w:bCs/>
+              </w:rPr>
+              <w:t>https://doi.org/10.1002/meet.14505001150</w:t>
+            </w:r>
             <w:r>
               <w:rPr>
                 <w:bCs/>
@@ -8484,21 +8265,15 @@
             <w:r>
               <w:t xml:space="preserve">, 2671–2676. </w:t>
             </w:r>
-            <w:hyperlink r:id="rId51" w:history="1">
-              <w:r>
-                <w:rPr>
-                  <w:rStyle w:val="Hyperlink"/>
-                  <w:bCs/>
-                </w:rPr>
-                <w:t>https://doi.org/</w:t>
-              </w:r>
-              <w:r>
-                <w:rPr>
-                  <w:rStyle w:val="Hyperlink"/>
-                </w:rPr>
-                <w:t>doi:10.1145/2468356.2479491</w:t>
-              </w:r>
-            </w:hyperlink>
+            <w:r>
+              <w:rPr>
+                <w:bCs/>
+              </w:rPr>
+              <w:t>https://doi.org/</w:t>
+            </w:r>
+            <w:r>
+              <w:t>doi:10.1145/2468356.2479491</w:t>
+            </w:r>
             <w:r>
               <w:t xml:space="preserve"> </w:t>
             </w:r>
@@ -8619,50 +8394,36 @@
                 <w:i/>
                 <w:iCs/>
               </w:rPr>
-              <w:t xml:space="preserve">Proceedings </w:t>
-            </w:r>
+              <w:t xml:space="preserve">Proceedings of the 2012 </w:t>
+            </w:r>
+            <w:proofErr w:type="spellStart"/>
             <w:r>
               <w:rPr>
                 <w:i/>
                 <w:iCs/>
               </w:rPr>
-              <w:lastRenderedPageBreak/>
-              <w:t xml:space="preserve">of the 2012 </w:t>
-            </w:r>
-            <w:proofErr w:type="spellStart"/>
+              <w:t>iConference</w:t>
+            </w:r>
+            <w:proofErr w:type="spellEnd"/>
             <w:r>
               <w:rPr>
                 <w:i/>
                 <w:iCs/>
               </w:rPr>
-              <w:t>iConference</w:t>
-            </w:r>
-            <w:proofErr w:type="spellEnd"/>
-            <w:r>
-              <w:rPr>
-                <w:i/>
-                <w:iCs/>
-              </w:rPr>
               <w:t xml:space="preserve">, </w:t>
             </w:r>
             <w:r>
               <w:t xml:space="preserve">538–540. </w:t>
             </w:r>
-            <w:hyperlink r:id="rId52" w:history="1">
-              <w:r>
-                <w:rPr>
-                  <w:rStyle w:val="Hyperlink"/>
-                  <w:bCs/>
-                </w:rPr>
-                <w:t>https://doi.org/</w:t>
-              </w:r>
-              <w:r>
-                <w:rPr>
-                  <w:rStyle w:val="Hyperlink"/>
-                </w:rPr>
-                <w:t>doi:10.1145/2132176.2132279</w:t>
-              </w:r>
-            </w:hyperlink>
+            <w:r>
+              <w:rPr>
+                <w:bCs/>
+              </w:rPr>
+              <w:t>https://doi.org/</w:t>
+            </w:r>
+            <w:r>
+              <w:t>doi:10.1145/2132176.2132279</w:t>
+            </w:r>
             <w:r>
               <w:t xml:space="preserve"> </w:t>
             </w:r>
@@ -8737,6 +8498,7 @@
               <w:jc w:val="right"/>
             </w:pPr>
             <w:r>
+              <w:lastRenderedPageBreak/>
               <w:t>[C1]</w:t>
             </w:r>
           </w:p>
@@ -8785,21 +8547,15 @@
             <w:r>
               <w:t xml:space="preserve">, 620–622. </w:t>
             </w:r>
-            <w:hyperlink r:id="rId53" w:history="1">
-              <w:r>
-                <w:rPr>
-                  <w:rStyle w:val="Hyperlink"/>
-                  <w:bCs/>
-                </w:rPr>
-                <w:t>https://doi.org/</w:t>
-              </w:r>
-              <w:r>
-                <w:rPr>
-                  <w:rStyle w:val="Hyperlink"/>
-                </w:rPr>
-                <w:t>doi:10.1145/2132176.2132313</w:t>
-              </w:r>
-            </w:hyperlink>
+            <w:r>
+              <w:rPr>
+                <w:bCs/>
+              </w:rPr>
+              <w:t>https://doi.org/</w:t>
+            </w:r>
+            <w:r>
+              <w:t>doi:10.1145/2132176.2132313</w:t>
+            </w:r>
             <w:r>
               <w:t xml:space="preserve"> </w:t>
             </w:r>
@@ -8948,6 +8704,8 @@
               <w:jc w:val="right"/>
               <w:rPr>
                 <w:bCs/>
+                <w:sz w:val="10"/>
+                <w:szCs w:val="10"/>
               </w:rPr>
             </w:pPr>
           </w:p>
@@ -8966,6 +8724,10 @@
           <w:p>
             <w:pPr>
               <w:jc w:val="left"/>
+              <w:rPr>
+                <w:sz w:val="10"/>
+                <w:szCs w:val="10"/>
+              </w:rPr>
             </w:pPr>
           </w:p>
         </w:tc>
@@ -10823,7 +10585,6 @@
               <w:rPr>
                 <w:bCs/>
               </w:rPr>
-              <w:lastRenderedPageBreak/>
               <w:t>[P</w:t>
             </w:r>
             <w:r>
@@ -11753,21 +11514,7 @@
               <w:rPr>
                 <w:rFonts w:cstheme="minorHAnsi"/>
               </w:rPr>
-              <w:t xml:space="preserve">Human-centered approach </w:t>
-            </w:r>
-            <w:proofErr w:type="gramStart"/>
-            <w:r>
-              <w:rPr>
-                <w:rFonts w:cstheme="minorHAnsi"/>
-              </w:rPr>
-              <w:t>toward  interdisciplinary</w:t>
-            </w:r>
-            <w:proofErr w:type="gramEnd"/>
-            <w:r>
-              <w:rPr>
-                <w:rFonts w:cstheme="minorHAnsi"/>
-              </w:rPr>
-              <w:t xml:space="preserve"> research in LIS</w:t>
+              <w:t>Human-centered approach toward interdisciplinary research in LIS</w:t>
             </w:r>
             <w:r>
               <w:rPr>
@@ -12228,7 +11975,7 @@
             <w:r>
               <w:t>UWM Report, “</w:t>
             </w:r>
-            <w:hyperlink r:id="rId54" w:history="1">
+            <w:hyperlink r:id="rId10" w:history="1">
               <w:r>
                 <w:rPr>
                   <w:rStyle w:val="Hyperlink"/>
@@ -12321,7 +12068,7 @@
             <w:r>
               <w:t>UWM Report, “</w:t>
             </w:r>
-            <w:hyperlink r:id="rId55" w:history="1">
+            <w:hyperlink r:id="rId11" w:history="1">
               <w:r>
                 <w:rPr>
                   <w:rStyle w:val="Hyperlink"/>
@@ -12414,7 +12161,7 @@
             <w:r>
               <w:t>UWM Report, “</w:t>
             </w:r>
-            <w:hyperlink r:id="rId56" w:history="1">
+            <w:hyperlink r:id="rId12" w:history="1">
               <w:r>
                 <w:rPr>
                   <w:rStyle w:val="Hyperlink"/>
@@ -12507,7 +12254,7 @@
             <w:r>
               <w:t>FSU News &amp; Events at College of Communication &amp; Information, “</w:t>
             </w:r>
-            <w:hyperlink r:id="rId57" w:history="1">
+            <w:hyperlink r:id="rId13" w:history="1">
               <w:r>
                 <w:rPr>
                   <w:rStyle w:val="Hyperlink"/>
@@ -12600,7 +12347,7 @@
             <w:r>
               <w:t>FSU News &amp; Events at College of Communication &amp; Information, “</w:t>
             </w:r>
-            <w:hyperlink r:id="rId58" w:history="1">
+            <w:hyperlink r:id="rId14" w:history="1">
               <w:r>
                 <w:rPr>
                   <w:rStyle w:val="Hyperlink"/>
@@ -12639,7 +12386,6 @@
         <w:pStyle w:val="Heading1"/>
       </w:pPr>
       <w:r>
-        <w:lastRenderedPageBreak/>
         <w:t>GRANTS</w:t>
       </w:r>
     </w:p>
@@ -12873,6 +12619,7 @@
                 <w:bCs/>
                 <w:color w:val="000000" w:themeColor="text1"/>
               </w:rPr>
+              <w:lastRenderedPageBreak/>
               <w:t>PI</w:t>
             </w:r>
             <w:r>
@@ -14861,7 +14608,14 @@
               <w:rPr>
                 <w:bCs/>
               </w:rPr>
-              <w:t>College of Communication and Information, Florida State University</w:t>
+              <w:t xml:space="preserve">College of Communication and Information, </w:t>
+            </w:r>
+            <w:r>
+              <w:rPr>
+                <w:bCs/>
+              </w:rPr>
+              <w:lastRenderedPageBreak/>
+              <w:t>Florida State University</w:t>
             </w:r>
             <w:r>
               <w:rPr>
@@ -14886,6 +14640,7 @@
               <w:rPr>
                 <w:bCs/>
               </w:rPr>
+              <w:lastRenderedPageBreak/>
               <w:t>2012 &amp; 2014</w:t>
             </w:r>
           </w:p>
@@ -18077,6 +17832,7 @@
               <w:jc w:val="left"/>
             </w:pPr>
             <w:r>
+              <w:lastRenderedPageBreak/>
               <w:t xml:space="preserve">Instructor, </w:t>
             </w:r>
             <w:r>
@@ -21233,7 +20989,6 @@
               <w:jc w:val="left"/>
             </w:pPr>
             <w:r>
-              <w:lastRenderedPageBreak/>
               <w:t xml:space="preserve">Teaching Assistant, </w:t>
             </w:r>
             <w:r>
@@ -21771,6 +21526,7 @@
               <w:rPr>
                 <w:rFonts w:eastAsiaTheme="minorEastAsia"/>
               </w:rPr>
+              <w:lastRenderedPageBreak/>
               <w:t>Sungkyungkwan</w:t>
             </w:r>
             <w:proofErr w:type="spellEnd"/>
@@ -21815,6 +21571,7 @@
               <w:jc w:val="right"/>
             </w:pPr>
             <w:r>
+              <w:lastRenderedPageBreak/>
               <w:t>2024</w:t>
             </w:r>
           </w:p>
@@ -23555,7 +23312,6 @@
                 <w:i/>
                 <w:iCs/>
               </w:rPr>
-              <w:lastRenderedPageBreak/>
               <w:t>Behaviour</w:t>
             </w:r>
             <w:proofErr w:type="spellEnd"/>
@@ -23973,6 +23729,7 @@
               <w:jc w:val="left"/>
             </w:pPr>
             <w:r>
+              <w:lastRenderedPageBreak/>
               <w:t>Association for Information Science and Technology Annual Meeting</w:t>
             </w:r>
           </w:p>
@@ -26409,6 +26166,7 @@
         <w:pStyle w:val="Heading1"/>
       </w:pPr>
       <w:r>
+        <w:lastRenderedPageBreak/>
         <w:t>PROFESSIONAL DEVELOPMENT</w:t>
       </w:r>
     </w:p>
@@ -27228,9 +26986,9 @@
     </w:tbl>
     <w:p/>
     <w:sectPr>
-      <w:headerReference w:type="even" r:id="rId59"/>
-      <w:headerReference w:type="default" r:id="rId60"/>
-      <w:footerReference w:type="first" r:id="rId61"/>
+      <w:headerReference w:type="even" r:id="rId15"/>
+      <w:headerReference w:type="default" r:id="rId16"/>
+      <w:footerReference w:type="first" r:id="rId17"/>
       <w:pgSz w:w="12240" w:h="15840"/>
       <w:pgMar w:top="1440" w:right="1440" w:bottom="1440" w:left="1440" w:header="720" w:footer="720" w:gutter="0"/>
       <w:cols w:space="720"/>
@@ -27400,7 +27158,7 @@
       <w:rPr>
         <w:rStyle w:val="PageNumber"/>
       </w:rPr>
-      <w:id w:val="-828906546"/>
+      <w:id w:val="1231967728"/>
       <w:docPartObj>
         <w:docPartGallery w:val="Page Numbers (Top of Page)"/>
         <w:docPartUnique/>
@@ -27455,6 +27213,7 @@
       <w:ind w:right="360"/>
       <w:rPr>
         <w:rFonts w:ascii="Futura Medium" w:hAnsi="Futura Medium" w:cs="Futura Medium"/>
+        <w:color w:val="7F7F7F" w:themeColor="text1" w:themeTint="80"/>
         <w:sz w:val="18"/>
         <w:szCs w:val="21"/>
       </w:rPr>
@@ -27482,6 +27241,15 @@
         <w:szCs w:val="21"/>
       </w:rPr>
       <w:ptab w:relativeTo="margin" w:alignment="right" w:leader="none"/>
+    </w:r>
+    <w:r>
+      <w:rPr>
+        <w:rFonts w:ascii="Futura Medium" w:hAnsi="Futura Medium" w:cs="Futura Medium"/>
+        <w:color w:val="7F7F7F" w:themeColor="text1" w:themeTint="80"/>
+        <w:sz w:val="18"/>
+        <w:szCs w:val="21"/>
+      </w:rPr>
+      <w:t>CURRICULUM VITAE</w:t>
     </w:r>
   </w:p>
 </w:hdr>
@@ -31255,11 +31023,11 @@
     <w:uiPriority w:val="9"/>
     <w:unhideWhenUsed/>
     <w:qFormat/>
-    <w:rsid w:val="00E5721D"/>
+    <w:rsid w:val="002161CA"/>
     <w:pPr>
       <w:keepNext/>
       <w:keepLines/>
-      <w:spacing w:before="360" w:after="120"/>
+      <w:spacing w:before="240" w:after="120"/>
       <w:jc w:val="left"/>
       <w:outlineLvl w:val="1"/>
     </w:pPr>
@@ -31337,7 +31105,7 @@
     <w:basedOn w:val="DefaultParagraphFont"/>
     <w:link w:val="Heading2"/>
     <w:uiPriority w:val="9"/>
-    <w:rsid w:val="00E5721D"/>
+    <w:rsid w:val="002161CA"/>
     <w:rPr>
       <w:rFonts w:ascii="Futura Medium" w:eastAsia="Malgun Gothic" w:hAnsi="Futura Medium" w:cs="Times New Roman"/>
       <w:b/>

</xml_diff>

<commit_message>
Deploying to gh-pages from @ wonchan-choi/wonchan-choi.github.io@c145bcd5e01ff60ae514d220c6a313d10ca98b49 🚀
</commit_message>
<xml_diff>
--- a/assets/pdf/Choi-CV.docx
+++ b/assets/pdf/Choi-CV.docx
@@ -974,26 +974,55 @@
               </w:rPr>
               <w:t xml:space="preserve"> </w:t>
             </w:r>
-            <w:r>
-              <w:t>(</w:t>
-            </w:r>
-            <w:r>
-              <w:t>recipient of the</w:t>
-            </w:r>
-            <w:r>
-              <w:t xml:space="preserve"> FSU</w:t>
-            </w:r>
-            <w:r>
+          </w:p>
+          <w:p>
+            <w:r>
+              <w:rPr>
+                <w:color w:val="7F7F7F" w:themeColor="text1" w:themeTint="80"/>
+              </w:rPr>
+              <w:t>Recipient of</w:t>
+            </w:r>
+            <w:r>
+              <w:rPr>
+                <w:color w:val="7F7F7F" w:themeColor="text1" w:themeTint="80"/>
+              </w:rPr>
+              <w:t xml:space="preserve"> the</w:t>
+            </w:r>
+            <w:r>
+              <w:rPr>
+                <w:color w:val="7F7F7F" w:themeColor="text1" w:themeTint="80"/>
+              </w:rPr>
               <w:t xml:space="preserve"> </w:t>
             </w:r>
             <w:r>
+              <w:rPr>
+                <w:color w:val="7F7F7F" w:themeColor="text1" w:themeTint="80"/>
+              </w:rPr>
+              <w:t>FSU</w:t>
+            </w:r>
+            <w:r>
+              <w:rPr>
+                <w:color w:val="7F7F7F" w:themeColor="text1" w:themeTint="80"/>
+              </w:rPr>
+              <w:t xml:space="preserve"> </w:t>
+            </w:r>
+            <w:r>
+              <w:rPr>
+                <w:color w:val="7F7F7F" w:themeColor="text1" w:themeTint="80"/>
+              </w:rPr>
               <w:t xml:space="preserve">CCI </w:t>
             </w:r>
             <w:r>
+              <w:rPr>
+                <w:color w:val="7F7F7F" w:themeColor="text1" w:themeTint="80"/>
+              </w:rPr>
               <w:t>Outstanding Dissertation Award</w:t>
             </w:r>
             <w:r>
-              <w:t>)</w:t>
+              <w:rPr>
+                <w:color w:val="7F7F7F" w:themeColor="text1" w:themeTint="80"/>
+              </w:rPr>
+              <w:t>.</w:t>
             </w:r>
           </w:p>
         </w:tc>
@@ -1095,25 +1124,69 @@
               <w:t>A study on the development of a model for the evaluation of electronic journals in university libraries</w:t>
             </w:r>
             <w:r>
-              <w:t xml:space="preserve"> (</w:t>
-            </w:r>
-            <w:r>
-              <w:t xml:space="preserve">recipient of the PNU </w:t>
-            </w:r>
-            <w:r>
+              <w:t xml:space="preserve"> </w:t>
+            </w:r>
+          </w:p>
+          <w:p>
+            <w:r>
+              <w:rPr>
+                <w:color w:val="7F7F7F" w:themeColor="text1" w:themeTint="80"/>
+              </w:rPr>
+              <w:t xml:space="preserve">Recipient of </w:t>
+            </w:r>
+            <w:r>
+              <w:rPr>
+                <w:color w:val="7F7F7F" w:themeColor="text1" w:themeTint="80"/>
+              </w:rPr>
+              <w:t>the</w:t>
+            </w:r>
+            <w:r>
+              <w:rPr>
+                <w:color w:val="7F7F7F" w:themeColor="text1" w:themeTint="80"/>
+              </w:rPr>
+              <w:t xml:space="preserve"> </w:t>
+            </w:r>
+            <w:r>
+              <w:rPr>
+                <w:color w:val="7F7F7F" w:themeColor="text1" w:themeTint="80"/>
+              </w:rPr>
+              <w:t xml:space="preserve">PNU </w:t>
+            </w:r>
+            <w:r>
+              <w:rPr>
+                <w:color w:val="7F7F7F" w:themeColor="text1" w:themeTint="80"/>
+              </w:rPr>
               <w:t xml:space="preserve">Best Thesis Award in </w:t>
             </w:r>
             <w:r>
+              <w:rPr>
+                <w:color w:val="7F7F7F" w:themeColor="text1" w:themeTint="80"/>
+              </w:rPr>
               <w:t>S</w:t>
             </w:r>
             <w:r>
+              <w:rPr>
+                <w:color w:val="7F7F7F" w:themeColor="text1" w:themeTint="80"/>
+              </w:rPr>
               <w:t xml:space="preserve">ocial </w:t>
             </w:r>
             <w:r>
+              <w:rPr>
+                <w:color w:val="7F7F7F" w:themeColor="text1" w:themeTint="80"/>
+              </w:rPr>
               <w:t>S</w:t>
             </w:r>
             <w:r>
-              <w:t>ciences)</w:t>
+              <w:rPr>
+                <w:color w:val="7F7F7F" w:themeColor="text1" w:themeTint="80"/>
+              </w:rPr>
+              <w:t>ciences</w:t>
+            </w:r>
+            <w:r>
+              <w:rPr>
+                <w:color w:val="7F7F7F" w:themeColor="text1" w:themeTint="80"/>
+              </w:rPr>
+              <w:t>.</w:t>
             </w:r>
           </w:p>
         </w:tc>
@@ -1551,6 +1624,7 @@
               <w:rPr>
                 <w:bCs/>
               </w:rPr>
+              <w:lastRenderedPageBreak/>
               <w:t>[J</w:t>
             </w:r>
             <w:r>
@@ -1607,14 +1681,7 @@
               <w:rPr>
                 <w:bCs/>
               </w:rPr>
-              <w:t xml:space="preserve">Investigating the interactions between </w:t>
-            </w:r>
-            <w:r>
-              <w:rPr>
-                <w:bCs/>
-              </w:rPr>
-              <w:lastRenderedPageBreak/>
-              <w:t>individuals with disabilities and information retrieval systems: A review of help-seeking situations, search tactics, and design recommendations</w:t>
+              <w:t>Investigating the interactions between individuals with disabilities and information retrieval systems: A review of help-seeking situations, search tactics, and design recommendations</w:t>
             </w:r>
             <w:r>
               <w:rPr>
@@ -1835,7 +1902,7 @@
                 <w:bCs/>
                 <w:color w:val="7F7F7F" w:themeColor="text1" w:themeTint="80"/>
               </w:rPr>
-              <w:t>*Awarded the</w:t>
+              <w:t>Awarded the</w:t>
             </w:r>
             <w:r>
               <w:rPr>
@@ -4066,7 +4133,6 @@
               <w:rPr>
                 <w:bCs/>
               </w:rPr>
-              <w:lastRenderedPageBreak/>
               <w:t>[J</w:t>
             </w:r>
             <w:r>
@@ -4964,7 +5030,24 @@
                 <w:i/>
                 <w:iCs/>
               </w:rPr>
+              <w:t xml:space="preserve"> </w:t>
+            </w:r>
+            <w:r>
+              <w:t>(accepted)</w:t>
+            </w:r>
+            <w:r>
+              <w:rPr>
+                <w:i/>
+                <w:iCs/>
+              </w:rPr>
               <w:t>.</w:t>
+            </w:r>
+            <w:r>
+              <w:rPr>
+                <w:i/>
+                <w:iCs/>
+              </w:rPr>
+              <w:t xml:space="preserve"> </w:t>
             </w:r>
           </w:p>
         </w:tc>
@@ -5098,7 +5181,20 @@
             </w:r>
             <w:proofErr w:type="spellEnd"/>
             <w:r>
+              <w:rPr>
+                <w:i/>
+                <w:iCs/>
+              </w:rPr>
+              <w:t xml:space="preserve"> </w:t>
+            </w:r>
+            <w:r>
+              <w:t>(accepted)</w:t>
+            </w:r>
+            <w:r>
               <w:t>.</w:t>
+            </w:r>
+            <w:r>
+              <w:t xml:space="preserve"> </w:t>
             </w:r>
           </w:p>
         </w:tc>
@@ -6133,6 +6229,7 @@
               </w:rPr>
             </w:pPr>
             <w:r>
+              <w:lastRenderedPageBreak/>
               <w:t>[C1</w:t>
             </w:r>
             <w:r>
@@ -6181,15 +6278,7 @@
                 <w:i/>
                 <w:iCs/>
               </w:rPr>
-              <w:t xml:space="preserve">Proceedings of the Association for Information </w:t>
-            </w:r>
-            <w:r>
-              <w:rPr>
-                <w:i/>
-                <w:iCs/>
-              </w:rPr>
-              <w:lastRenderedPageBreak/>
-              <w:t>Science &amp; Technology, 60</w:t>
+              <w:t>Proceedings of the Association for Information Science &amp; Technology, 60</w:t>
             </w:r>
             <w:r>
               <w:t xml:space="preserve">(1), 543–546. </w:t>
@@ -6209,7 +6298,7 @@
               <w:rPr>
                 <w:color w:val="7F7F7F" w:themeColor="text1" w:themeTint="80"/>
               </w:rPr>
-              <w:t>*Ranked among the top 10% of most-viewed papers in the 2023 Proceedings of ASIS&amp;T.</w:t>
+              <w:t>Ranked among the top 10% of most-viewed papers in the 2023 Proceedings of ASIS&amp;T.</w:t>
             </w:r>
           </w:p>
         </w:tc>
@@ -6884,23 +6973,14 @@
             <w:r>
               <w:t xml:space="preserve">(1), 790–791. </w:t>
             </w:r>
-            <w:hyperlink r:id="rId9" w:history="1">
-              <w:r>
-                <w:rPr>
-                  <w:rStyle w:val="Hyperlink"/>
-                  <w:bCs/>
-                </w:rPr>
-                <w:t>https://doi.org/</w:t>
-              </w:r>
-              <w:r>
-                <w:rPr>
-                  <w:rStyle w:val="Hyperlink"/>
-                </w:rPr>
-                <w:t>doi:10.1002/pra2.178</w:t>
-              </w:r>
-            </w:hyperlink>
-            <w:r>
-              <w:t xml:space="preserve"> </w:t>
+            <w:r>
+              <w:rPr>
+                <w:bCs/>
+              </w:rPr>
+              <w:t>https://doi.org/</w:t>
+            </w:r>
+            <w:r>
+              <w:t>doi:10.1002/pra2.178</w:t>
             </w:r>
           </w:p>
         </w:tc>
@@ -7072,7 +7152,7 @@
                 <w:iCs/>
                 <w:color w:val="7F7F7F" w:themeColor="text1" w:themeTint="80"/>
               </w:rPr>
-              <w:t>*Best paper nominated.</w:t>
+              <w:t>Best paper nominated.</w:t>
             </w:r>
           </w:p>
         </w:tc>
@@ -8394,7 +8474,15 @@
                 <w:i/>
                 <w:iCs/>
               </w:rPr>
-              <w:t xml:space="preserve">Proceedings of the 2012 </w:t>
+              <w:t xml:space="preserve">Proceedings </w:t>
+            </w:r>
+            <w:r>
+              <w:rPr>
+                <w:i/>
+                <w:iCs/>
+              </w:rPr>
+              <w:lastRenderedPageBreak/>
+              <w:t xml:space="preserve">of the 2012 </w:t>
             </w:r>
             <w:proofErr w:type="spellStart"/>
             <w:r>
@@ -8498,7 +8586,6 @@
               <w:jc w:val="right"/>
             </w:pPr>
             <w:r>
-              <w:lastRenderedPageBreak/>
               <w:t>[C1]</w:t>
             </w:r>
           </w:p>
@@ -10635,7 +10722,14 @@
               <w:rPr>
                 <w:i/>
               </w:rPr>
-              <w:t xml:space="preserve">TJR App: A mobile app for shared informed decision making in total joint replacement surgery </w:t>
+              <w:t xml:space="preserve">TJR App: A mobile app for shared informed </w:t>
+            </w:r>
+            <w:r>
+              <w:rPr>
+                <w:i/>
+              </w:rPr>
+              <w:lastRenderedPageBreak/>
+              <w:t xml:space="preserve">decision making in total joint replacement surgery </w:t>
             </w:r>
             <w:r>
               <w:rPr>
@@ -11975,7 +12069,7 @@
             <w:r>
               <w:t>UWM Report, “</w:t>
             </w:r>
-            <w:hyperlink r:id="rId10" w:history="1">
+            <w:hyperlink r:id="rId9" w:history="1">
               <w:r>
                 <w:rPr>
                   <w:rStyle w:val="Hyperlink"/>
@@ -12068,7 +12162,7 @@
             <w:r>
               <w:t>UWM Report, “</w:t>
             </w:r>
-            <w:hyperlink r:id="rId11" w:history="1">
+            <w:hyperlink r:id="rId10" w:history="1">
               <w:r>
                 <w:rPr>
                   <w:rStyle w:val="Hyperlink"/>
@@ -12161,7 +12255,7 @@
             <w:r>
               <w:t>UWM Report, “</w:t>
             </w:r>
-            <w:hyperlink r:id="rId12" w:history="1">
+            <w:hyperlink r:id="rId11" w:history="1">
               <w:r>
                 <w:rPr>
                   <w:rStyle w:val="Hyperlink"/>
@@ -12254,7 +12348,7 @@
             <w:r>
               <w:t>FSU News &amp; Events at College of Communication &amp; Information, “</w:t>
             </w:r>
-            <w:hyperlink r:id="rId13" w:history="1">
+            <w:hyperlink r:id="rId12" w:history="1">
               <w:r>
                 <w:rPr>
                   <w:rStyle w:val="Hyperlink"/>
@@ -12347,7 +12441,7 @@
             <w:r>
               <w:t>FSU News &amp; Events at College of Communication &amp; Information, “</w:t>
             </w:r>
-            <w:hyperlink r:id="rId14" w:history="1">
+            <w:hyperlink r:id="rId13" w:history="1">
               <w:r>
                 <w:rPr>
                   <w:rStyle w:val="Hyperlink"/>
@@ -12501,6 +12595,7 @@
               <w:rPr>
                 <w:bCs/>
               </w:rPr>
+              <w:lastRenderedPageBreak/>
               <w:t>Total amount</w:t>
             </w:r>
             <w:r>
@@ -12544,6 +12639,7 @@
               <w:rPr>
                 <w:color w:val="000000" w:themeColor="text1"/>
               </w:rPr>
+              <w:lastRenderedPageBreak/>
               <w:t>2022–2026</w:t>
             </w:r>
           </w:p>
@@ -12619,7 +12715,6 @@
                 <w:bCs/>
                 <w:color w:val="000000" w:themeColor="text1"/>
               </w:rPr>
-              <w:lastRenderedPageBreak/>
               <w:t>PI</w:t>
             </w:r>
             <w:r>
@@ -14608,14 +14703,7 @@
               <w:rPr>
                 <w:bCs/>
               </w:rPr>
-              <w:t xml:space="preserve">College of Communication and Information, </w:t>
-            </w:r>
-            <w:r>
-              <w:rPr>
-                <w:bCs/>
-              </w:rPr>
-              <w:lastRenderedPageBreak/>
-              <w:t>Florida State University</w:t>
+              <w:t>College of Communication and Information, Florida State University</w:t>
             </w:r>
             <w:r>
               <w:rPr>
@@ -14640,7 +14728,6 @@
               <w:rPr>
                 <w:bCs/>
               </w:rPr>
-              <w:lastRenderedPageBreak/>
               <w:t>2012 &amp; 2014</w:t>
             </w:r>
           </w:p>
@@ -17710,6 +17797,7 @@
               <w:jc w:val="left"/>
             </w:pPr>
             <w:r>
+              <w:lastRenderedPageBreak/>
               <w:t xml:space="preserve">Instructor, </w:t>
             </w:r>
             <w:r>
@@ -17832,7 +17920,6 @@
               <w:jc w:val="left"/>
             </w:pPr>
             <w:r>
-              <w:lastRenderedPageBreak/>
               <w:t xml:space="preserve">Instructor, </w:t>
             </w:r>
             <w:r>
@@ -21422,6 +21509,7 @@
         <w:pStyle w:val="Heading2"/>
       </w:pPr>
       <w:r>
+        <w:lastRenderedPageBreak/>
         <w:t>Guest Lectures</w:t>
       </w:r>
     </w:p>
@@ -21526,7 +21614,6 @@
               <w:rPr>
                 <w:rFonts w:eastAsiaTheme="minorEastAsia"/>
               </w:rPr>
-              <w:lastRenderedPageBreak/>
               <w:t>Sungkyungkwan</w:t>
             </w:r>
             <w:proofErr w:type="spellEnd"/>
@@ -21571,7 +21658,6 @@
               <w:jc w:val="right"/>
             </w:pPr>
             <w:r>
-              <w:lastRenderedPageBreak/>
               <w:t>2024</w:t>
             </w:r>
           </w:p>
@@ -23647,6 +23733,7 @@
               <w:jc w:val="left"/>
             </w:pPr>
             <w:r>
+              <w:lastRenderedPageBreak/>
               <w:t>Association for Information Science and Technology Annual Meeting</w:t>
             </w:r>
           </w:p>
@@ -23729,7 +23816,6 @@
               <w:jc w:val="left"/>
             </w:pPr>
             <w:r>
-              <w:lastRenderedPageBreak/>
               <w:t>Association for Information Science and Technology Annual Meeting</w:t>
             </w:r>
           </w:p>
@@ -25493,10 +25579,7 @@
               <w:jc w:val="left"/>
             </w:pPr>
             <w:r>
-              <w:t>Opeyemi Rachael Oboh</w:t>
-            </w:r>
-            <w:r>
-              <w:t>, PhD student, UWM SOIS</w:t>
+              <w:t>Emmanuel Onaivi, PhD student, UWM SOIS</w:t>
             </w:r>
           </w:p>
         </w:tc>
@@ -25584,7 +25667,10 @@
               <w:jc w:val="left"/>
             </w:pPr>
             <w:r>
-              <w:t>Emmanuel Cudjoe, PhD student, UWM SOIS</w:t>
+              <w:t>Opeyemi Rachael Oboh</w:t>
+            </w:r>
+            <w:r>
+              <w:t>, PhD student, UWM SOIS</w:t>
             </w:r>
           </w:p>
         </w:tc>
@@ -25606,7 +25692,7 @@
               <w:jc w:val="right"/>
             </w:pPr>
             <w:r>
-              <w:t>2024–present</w:t>
+              <w:t>2025–present</w:t>
             </w:r>
           </w:p>
         </w:tc>
@@ -25672,6 +25758,94 @@
               <w:jc w:val="left"/>
             </w:pPr>
             <w:r>
+              <w:t>Emmanuel Cudjoe, PhD student, UWM SOIS</w:t>
+            </w:r>
+          </w:p>
+        </w:tc>
+        <w:tc>
+          <w:tcPr>
+            <w:tcW w:w="1367" w:type="dxa"/>
+            <w:tcMar>
+              <w:top w:w="0" w:type="dxa"/>
+              <w:left w:w="108" w:type="dxa"/>
+              <w:bottom w:w="0" w:type="dxa"/>
+              <w:right w:w="108" w:type="dxa"/>
+            </w:tcMar>
+          </w:tcPr>
+          <w:p>
+            <w:pPr>
+              <w:tabs>
+                <w:tab w:val="left" w:pos="4720"/>
+              </w:tabs>
+              <w:jc w:val="right"/>
+            </w:pPr>
+            <w:r>
+              <w:t>2024–present</w:t>
+            </w:r>
+          </w:p>
+        </w:tc>
+      </w:tr>
+      <w:tr>
+        <w:tc>
+          <w:tcPr>
+            <w:tcW w:w="7993" w:type="dxa"/>
+            <w:tcMar>
+              <w:top w:w="0" w:type="dxa"/>
+              <w:left w:w="108" w:type="dxa"/>
+              <w:bottom w:w="0" w:type="dxa"/>
+              <w:right w:w="108" w:type="dxa"/>
+            </w:tcMar>
+          </w:tcPr>
+          <w:p>
+            <w:pPr>
+              <w:jc w:val="left"/>
+              <w:rPr>
+                <w:sz w:val="10"/>
+                <w:szCs w:val="10"/>
+              </w:rPr>
+            </w:pPr>
+          </w:p>
+        </w:tc>
+        <w:tc>
+          <w:tcPr>
+            <w:tcW w:w="1367" w:type="dxa"/>
+            <w:tcMar>
+              <w:top w:w="0" w:type="dxa"/>
+              <w:left w:w="108" w:type="dxa"/>
+              <w:bottom w:w="0" w:type="dxa"/>
+              <w:right w:w="108" w:type="dxa"/>
+            </w:tcMar>
+          </w:tcPr>
+          <w:p>
+            <w:pPr>
+              <w:tabs>
+                <w:tab w:val="left" w:pos="4720"/>
+              </w:tabs>
+              <w:jc w:val="right"/>
+              <w:rPr>
+                <w:sz w:val="10"/>
+                <w:szCs w:val="10"/>
+              </w:rPr>
+            </w:pPr>
+          </w:p>
+        </w:tc>
+      </w:tr>
+      <w:tr>
+        <w:tc>
+          <w:tcPr>
+            <w:tcW w:w="7993" w:type="dxa"/>
+            <w:tcMar>
+              <w:top w:w="0" w:type="dxa"/>
+              <w:left w:w="108" w:type="dxa"/>
+              <w:bottom w:w="0" w:type="dxa"/>
+              <w:right w:w="108" w:type="dxa"/>
+            </w:tcMar>
+          </w:tcPr>
+          <w:p>
+            <w:pPr>
+              <w:jc w:val="left"/>
+            </w:pPr>
+            <w:r>
               <w:t>Noah Darko Adjei</w:t>
             </w:r>
             <w:r>
@@ -25771,7 +25945,13 @@
               <w:t>PhD student, UWM SOIS</w:t>
             </w:r>
             <w:r>
-              <w:t xml:space="preserve"> (now professor at Simmons University School of Library and Information Science)</w:t>
+              <w:t xml:space="preserve"> (now </w:t>
+            </w:r>
+            <w:r>
+              <w:t>Assistant P</w:t>
+            </w:r>
+            <w:r>
+              <w:t>rofessor at Simmons University School of Library and Information Science)</w:t>
             </w:r>
           </w:p>
         </w:tc>
@@ -25950,7 +26130,13 @@
               <w:t>, PhD</w:t>
             </w:r>
             <w:r>
-              <w:t xml:space="preserve"> (now professor at </w:t>
+              <w:t xml:space="preserve"> (now </w:t>
+            </w:r>
+            <w:r>
+              <w:t>Clinical Assistant P</w:t>
+            </w:r>
+            <w:r>
+              <w:t xml:space="preserve">rofessor at </w:t>
             </w:r>
             <w:r>
               <w:t>University of North Texas College of Information)</w:t>
@@ -26045,7 +26231,13 @@
               <w:t>, PhD</w:t>
             </w:r>
             <w:r>
-              <w:t xml:space="preserve"> (now professor at King Saud University, Saudi Arabia)</w:t>
+              <w:t xml:space="preserve"> (now </w:t>
+            </w:r>
+            <w:r>
+              <w:t>Assistant P</w:t>
+            </w:r>
+            <w:r>
+              <w:t>rofessor at King Saud University, Saudi Arabia)</w:t>
             </w:r>
           </w:p>
         </w:tc>
@@ -26130,6 +26322,7 @@
               <w:rPr>
                 <w:rFonts w:eastAsiaTheme="minorEastAsia"/>
               </w:rPr>
+              <w:lastRenderedPageBreak/>
               <w:t>Yazeed Alhumaidan</w:t>
             </w:r>
             <w:r>
@@ -26166,7 +26359,6 @@
         <w:pStyle w:val="Heading1"/>
       </w:pPr>
       <w:r>
-        <w:lastRenderedPageBreak/>
         <w:t>PROFESSIONAL DEVELOPMENT</w:t>
       </w:r>
     </w:p>
@@ -26986,9 +27178,9 @@
     </w:tbl>
     <w:p/>
     <w:sectPr>
-      <w:headerReference w:type="even" r:id="rId15"/>
-      <w:headerReference w:type="default" r:id="rId16"/>
-      <w:footerReference w:type="first" r:id="rId17"/>
+      <w:headerReference w:type="even" r:id="rId14"/>
+      <w:headerReference w:type="default" r:id="rId15"/>
+      <w:footerReference w:type="first" r:id="rId16"/>
       <w:pgSz w:w="12240" w:h="15840"/>
       <w:pgMar w:top="1440" w:right="1440" w:bottom="1440" w:left="1440" w:header="720" w:footer="720" w:gutter="0"/>
       <w:cols w:space="720"/>
@@ -27061,7 +27253,7 @@
         <w:i/>
         <w:iCs/>
       </w:rPr>
-      <w:t>4</w:t>
+      <w:t>6</w:t>
     </w:r>
     <w:r>
       <w:rPr>
@@ -30998,11 +31190,11 @@
     <w:autoRedefine/>
     <w:uiPriority w:val="9"/>
     <w:qFormat/>
-    <w:rsid w:val="00E5721D"/>
+    <w:rsid w:val="00B149FA"/>
     <w:pPr>
       <w:keepNext/>
       <w:keepLines/>
-      <w:spacing w:before="480" w:after="120"/>
+      <w:spacing w:before="400" w:after="120"/>
       <w:jc w:val="left"/>
       <w:outlineLvl w:val="0"/>
     </w:pPr>
@@ -31092,7 +31284,7 @@
     <w:basedOn w:val="DefaultParagraphFont"/>
     <w:link w:val="Heading1"/>
     <w:uiPriority w:val="9"/>
-    <w:rsid w:val="00E5721D"/>
+    <w:rsid w:val="00B149FA"/>
     <w:rPr>
       <w:rFonts w:ascii="Futura Medium" w:eastAsia="Malgun Gothic" w:hAnsi="Futura Medium" w:cs="Times New Roman"/>
       <w:b/>

</xml_diff>